<commit_message>
refactor: :recycle: Refactor for some small changes in results and template.
</commit_message>
<xml_diff>
--- a/templates/template_lista_nodos.docx
+++ b/templates/template_lista_nodos.docx
@@ -96,13 +96,7 @@
         <w:rPr>
           <w:lang w:val="es-PE"/>
         </w:rPr>
-        <w:t>)</w:t>
-      </w:r>
-      <w:r>
-        <w:rPr>
-          <w:lang w:val="es-PE"/>
-        </w:rPr>
-        <w:t xml:space="preserve"> en </w:t>
+        <w:t xml:space="preserve">) en </w:t>
       </w:r>
       <w:r>
         <w:rPr>
@@ -164,13 +158,7 @@
         <w:rPr>
           <w:lang w:val="es-PE"/>
         </w:rPr>
-        <w:t xml:space="preserve"> </w:t>
-      </w:r>
-      <w:r>
-        <w:rPr>
-          <w:lang w:val="es-PE"/>
-        </w:rPr>
-        <w:t>{{</w:t>
+        <w:t xml:space="preserve"> {{</w:t>
       </w:r>
       <w:proofErr w:type="spellStart"/>
       <w:r>
@@ -218,18 +206,31 @@
         <w:rPr>
           <w:lang w:val="es-PE"/>
         </w:rPr>
-        <w:t xml:space="preserve">. Para la propuesta base y propuesta proyectada las demoras aumentaron ligeramente debido a que </w:t>
-      </w:r>
-      <w:r>
-        <w:rPr>
-          <w:highlight w:val="cyan"/>
-          <w:lang w:val="es-PE"/>
-        </w:rPr>
-        <w:t>COMPLETAR MANUAL.</w:t>
+        <w:t xml:space="preserve">. </w:t>
       </w:r>
       <w:bookmarkEnd w:id="0"/>
       <w:bookmarkEnd w:id="1"/>
       <w:bookmarkEnd w:id="2"/>
+      <w:r>
+        <w:rPr>
+          <w:lang w:val="es-PE"/>
+        </w:rPr>
+        <w:t>{{</w:t>
+      </w:r>
+      <w:proofErr w:type="spellStart"/>
+      <w:r>
+        <w:rPr>
+          <w:lang w:val="es-PE"/>
+        </w:rPr>
+        <w:t>comparison_txt</w:t>
+      </w:r>
+      <w:proofErr w:type="spellEnd"/>
+      <w:r>
+        <w:rPr>
+          <w:lang w:val="es-PE"/>
+        </w:rPr>
+        <w:t>}}.</w:t>
+      </w:r>
     </w:p>
     <w:sectPr>
       <w:pgSz w:w="12240" w:h="15840"/>

</xml_diff>

<commit_message>
fix: :bug: Fixed paragraphs iun results, headers en sigs, table18 and template.
</commit_message>
<xml_diff>
--- a/templates/template_lista_nodos.docx
+++ b/templates/template_lista_nodos.docx
@@ -32,7 +32,27 @@
         <w:rPr>
           <w:lang w:val="es-PE"/>
         </w:rPr>
-        <w:t>, en el turno mañana</w:t>
+        <w:t xml:space="preserve">, en el turno </w:t>
+      </w:r>
+      <w:r>
+        <w:rPr>
+          <w:lang w:val="es-PE"/>
+        </w:rPr>
+        <w:t>{{</w:t>
+      </w:r>
+      <w:proofErr w:type="spellStart"/>
+      <w:r>
+        <w:rPr>
+          <w:lang w:val="es-PE"/>
+        </w:rPr>
+        <w:t>scenario</w:t>
+      </w:r>
+      <w:proofErr w:type="spellEnd"/>
+      <w:r>
+        <w:rPr>
+          <w:lang w:val="es-PE"/>
+        </w:rPr>
+        <w:t>}}</w:t>
       </w:r>
       <w:r>
         <w:rPr>

</xml_diff>